<commit_message>
transfering a maven project
</commit_message>
<xml_diff>
--- a/Intellij-hints.docx
+++ b/Intellij-hints.docx
@@ -824,6 +824,13 @@
     <w:p>
       <w:pPr>
         <w:bidi w:val="0"/>
+        <w:rPr>
+          <w:rFonts w:ascii="Arial" w:hAnsi="Arial" w:cs="Arial"/>
+          <w:color w:val="242729"/>
+          <w:sz w:val="23"/>
+          <w:szCs w:val="23"/>
+          <w:shd w:val="clear" w:color="auto" w:fill="FFFFFF"/>
+        </w:rPr>
       </w:pPr>
       <w:r>
         <w:lastRenderedPageBreak/>
@@ -847,8 +854,13 @@
           <w:szCs w:val="23"/>
           <w:shd w:val="clear" w:color="auto" w:fill="FFFFFF"/>
         </w:rPr>
-        <w:t>go</w:t>
-      </w:r>
+        <w:t xml:space="preserve">go to File &gt; Settings &gt; Maven &gt; Importing, there is a checkbox that says "Import Maven projects automatically". </w:t>
+      </w:r>
+    </w:p>
+    <w:p>
+      <w:pPr>
+        <w:bidi w:val="0"/>
+      </w:pPr>
       <w:r>
         <w:rPr>
           <w:rFonts w:ascii="Arial" w:hAnsi="Arial" w:cs="Arial"/>
@@ -857,7 +869,7 @@
           <w:szCs w:val="23"/>
           <w:shd w:val="clear" w:color="auto" w:fill="FFFFFF"/>
         </w:rPr>
-        <w:t xml:space="preserve"> to File &gt; Settings &gt; Maven &gt; Importing, there is a checkbox that says "Import Maven projects automatically".</w:t>
+        <w:t xml:space="preserve">3) </w:t>
       </w:r>
       <w:r>
         <w:rPr>
@@ -867,7 +879,17 @@
           <w:szCs w:val="23"/>
           <w:shd w:val="clear" w:color="auto" w:fill="FFFFFF"/>
         </w:rPr>
-        <w:t xml:space="preserve"> And then reimport pom.xml</w:t>
+        <w:t>And then reimport pom.xml</w:t>
+      </w:r>
+      <w:r>
+        <w:rPr>
+          <w:rFonts w:ascii="Arial" w:hAnsi="Arial" w:cs="Arial"/>
+          <w:color w:val="242729"/>
+          <w:sz w:val="23"/>
+          <w:szCs w:val="23"/>
+          <w:shd w:val="clear" w:color="auto" w:fill="FFFFFF"/>
+        </w:rPr>
+        <w:t xml:space="preserve"> and rebuild the project</w:t>
       </w:r>
       <w:bookmarkStart w:id="0" w:name="_GoBack"/>
       <w:bookmarkEnd w:id="0"/>

</xml_diff>